<commit_message>
discusion - regression, correlation, general trends
</commit_message>
<xml_diff>
--- a/FinalReport_for_submission.docx
+++ b/FinalReport_for_submission.docx
@@ -3,111 +3,193 @@
 <w:document xmlns:wpc="http://schemas.microsoft.com/office/word/2010/wordprocessingCanvas" xmlns:cx="http://schemas.microsoft.com/office/drawing/2014/chartex" xmlns:cx1="http://schemas.microsoft.com/office/drawing/2015/9/8/chartex" xmlns:cx2="http://schemas.microsoft.com/office/drawing/2015/10/21/chartex" xmlns:cx3="http://schemas.microsoft.com/office/drawing/2016/5/9/chartex" xmlns:cx4="http://schemas.microsoft.com/office/drawing/2016/5/10/chartex" xmlns:cx5="http://schemas.microsoft.com/office/drawing/2016/5/11/chartex" xmlns:cx6="http://schemas.microsoft.com/office/drawing/2016/5/12/chartex" xmlns:cx7="http://schemas.microsoft.com/office/drawing/2016/5/13/chartex" xmlns:cx8="http://schemas.microsoft.com/office/drawing/2016/5/14/chartex" xmlns:mc="http://schemas.openxmlformats.org/markup-compatibility/2006" xmlns:aink="http://schemas.microsoft.com/office/drawing/2016/ink" xmlns:am3d="http://schemas.microsoft.com/office/drawing/2017/model3d" xmlns:o="urn:schemas-microsoft-com:office:office" xmlns:oel="http://schemas.microsoft.com/office/2019/extlst" xmlns:r="http://schemas.openxmlformats.org/officeDocument/2006/relationships" xmlns:m="http://schemas.openxmlformats.org/officeDocument/2006/math" xmlns:v="urn:schemas-microsoft-com:vml" xmlns:wp14="http://schemas.microsoft.com/office/word/2010/wordprocessingDrawing" xmlns:wp="http://schemas.openxmlformats.org/drawingml/2006/wordprocessingDrawing" xmlns:w10="urn:schemas-microsoft-com:office:word" xmlns:w="http://schemas.openxmlformats.org/wordprocessingml/2006/main" xmlns:w14="http://schemas.microsoft.com/office/word/2010/wordml" xmlns:w15="http://schemas.microsoft.com/office/word/2012/wordml" xmlns:w16cex="http://schemas.microsoft.com/office/word/2018/wordml/cex" xmlns:w16cid="http://schemas.microsoft.com/office/word/2016/wordml/cid" xmlns:w16="http://schemas.microsoft.com/office/word/2018/wordml" xmlns:w16du="http://schemas.microsoft.com/office/word/2023/wordml/word16du" xmlns:w16sdtdh="http://schemas.microsoft.com/office/word/2020/wordml/sdtdatahash" xmlns:w16se="http://schemas.microsoft.com/office/word/2015/wordml/symex" xmlns:wpg="http://schemas.microsoft.com/office/word/2010/wordprocessingGroup" xmlns:wpi="http://schemas.microsoft.com/office/word/2010/wordprocessingInk" xmlns:wne="http://schemas.microsoft.com/office/word/2006/wordml" xmlns:wps="http://schemas.microsoft.com/office/word/2010/wordprocessingShape" mc:Ignorable="w14 w15 w16se w16cid w16 w16cex w16sdtdh w16du wp14">
   <w:body>
     <w:p>
-      <w:r>
-        <w:t>Final Report</w:t>
+      <w:pPr>
+        <w:rPr>
+          <w:b/>
+          <w:bCs/>
+          <w:u w:val="single"/>
+        </w:rPr>
+      </w:pPr>
+      <w:r>
+        <w:rPr>
+          <w:b/>
+          <w:bCs/>
+          <w:u w:val="single"/>
+        </w:rPr>
+        <w:t>Discussion</w:t>
       </w:r>
     </w:p>
     <w:p>
-      <w:r>
-        <w:t xml:space="preserve"> </w:t>
+      <w:pPr>
+        <w:rPr>
+          <w:i/>
+          <w:iCs/>
+        </w:rPr>
+      </w:pPr>
+      <w:r>
+        <w:rPr>
+          <w:i/>
+          <w:iCs/>
+        </w:rPr>
+        <w:t>National Trends from Election Results</w:t>
       </w:r>
     </w:p>
     <w:p>
+      <w:r>
+        <w:t>From our preliminary analysis of the 2012–2016 election data, we observed several key trends in the political landscape across U.S. counties:</w:t>
+      </w:r>
+    </w:p>
+    <w:p>
       <w:pPr>
         <w:numPr>
           <w:ilvl w:val="0"/>
-          <w:numId w:val="1"/>
+          <w:numId w:val="9"/>
         </w:numPr>
       </w:pPr>
       <w:r>
-        <w:t>Motivation: Provide an overview of the project goals and motivation. </w:t>
+        <w:t>Republican Dominance: More counties have the Republican Party as the majority party compared to those with a Democratic majority. As shown in Figure 1, Republican-leaning counties dominate the U.S. geography, particularly in the Midwest and South. This trend is consistent with historical voting patterns, where these regions have traditionally favored the Republican Party.</w:t>
       </w:r>
     </w:p>
     <w:p>
       <w:pPr>
         <w:numPr>
           <w:ilvl w:val="0"/>
-          <w:numId w:val="2"/>
+          <w:numId w:val="9"/>
         </w:numPr>
       </w:pPr>
       <w:r>
-        <w:t>Related work: Anything that inspired you, such as a paper, a web site, or something we discussed in class. </w:t>
+        <w:t>Strong Republican Support: In addition to a larger number of Republican-majority counties, there is a higher concentration of counties with strong Republican support compared to Democratic counties, which tend to be more evenly split or less firmly aligned with the Democratic Party.</w:t>
       </w:r>
     </w:p>
     <w:p>
       <w:pPr>
         <w:numPr>
           <w:ilvl w:val="0"/>
-          <w:numId w:val="3"/>
+          <w:numId w:val="9"/>
         </w:numPr>
       </w:pPr>
       <w:r>
-        <w:t xml:space="preserve">Initial questions: What questions are you trying to answer? How did these questions evolve over the course of the project? What new questions did you consider </w:t>
-      </w:r>
-      <w:proofErr w:type="gramStart"/>
-      <w:r>
-        <w:t>in the course of</w:t>
-      </w:r>
-      <w:proofErr w:type="gramEnd"/>
-      <w:r>
-        <w:t xml:space="preserve"> your analysis? </w:t>
+        <w:t>Shift Toward Republicanism: Comparing the 2012 and 2016 data, we observed that the proportion of Democratic-leaning counties decreased. This suggests a general shift towards the Republican Party across more counties over the four-year period.</w:t>
       </w:r>
     </w:p>
     <w:p>
       <w:pPr>
-        <w:numPr>
-          <w:ilvl w:val="0"/>
-          <w:numId w:val="4"/>
-        </w:numPr>
-      </w:pPr>
-      <w:r>
-        <w:t>Data: Source, scraping method, cleaning, etc. </w:t>
+        <w:ind w:firstLine="720"/>
+      </w:pPr>
+      <w:r>
+        <w:t xml:space="preserve">There are regional factors that may explain these trends. </w:t>
+      </w:r>
+      <w:r>
+        <w:t>The Midwest and South have long been strongholds for the Republican Party. Changes in economic conditions, cultural shifts, or issues like immigration and healthcare may have further entrenched this political divide.</w:t>
+      </w:r>
+      <w:r>
+        <w:t xml:space="preserve"> </w:t>
+      </w:r>
+      <w:r>
+        <w:t>Areas that experienced economic hardship, such as the decline of manufacturing in certain regions, might have shifted politically towards the Republican Party due to its promises of job creation and protectionism.</w:t>
+      </w:r>
+      <w:r>
+        <w:t xml:space="preserve"> Furthermore, t</w:t>
+      </w:r>
+      <w:r>
+        <w:t>here could be a broader realignment of voters based on issues like race, education, and income, which have become more pronounced in recent elections. These trends align with findings from other studies that suggest a growing rural-urban divide, where rural areas have increasingly supported Republicans, while urban areas have leaned Democratic.</w:t>
       </w:r>
     </w:p>
     <w:p>
       <w:pPr>
-        <w:numPr>
-          <w:ilvl w:val="0"/>
-          <w:numId w:val="5"/>
-        </w:numPr>
-      </w:pPr>
-      <w:r>
-        <w:t xml:space="preserve">Exploratory analysis: Visualizations, summaries, and exploratory statistical analyses. Justify the steps you </w:t>
-      </w:r>
-      <w:proofErr w:type="gramStart"/>
-      <w:r>
-        <w:t>took, and</w:t>
-      </w:r>
-      <w:proofErr w:type="gramEnd"/>
-      <w:r>
-        <w:t xml:space="preserve"> show any major changes to your ideas. </w:t>
+        <w:rPr>
+          <w:i/>
+          <w:iCs/>
+        </w:rPr>
+      </w:pPr>
+      <w:r>
+        <w:rPr>
+          <w:i/>
+          <w:iCs/>
+        </w:rPr>
+        <w:t>Health Metrics and Election Results</w:t>
       </w:r>
     </w:p>
     <w:p>
       <w:pPr>
-        <w:numPr>
-          <w:ilvl w:val="0"/>
-          <w:numId w:val="6"/>
-        </w:numPr>
-      </w:pPr>
-      <w:r>
-        <w:t>Additional analysis: If you undertake formal statistical analyses, describe these in detail </w:t>
+        <w:ind w:firstLine="720"/>
+      </w:pPr>
+      <w:r>
+        <w:t>We examined several key health metrics at the county level to explore whether they correlate with political views. The health metrics analyzed include the number of physicians, premature death rates, preventable hospital stays, and flu vaccination rates.</w:t>
+      </w:r>
+      <w:r>
+        <w:t xml:space="preserve"> </w:t>
+      </w:r>
+      <w:r>
+        <w:t>Initial analysis revealed no definitive relationship between the health metrics (physicians, premature death, preventable hospital stays, and flu vaccinations) and the political outcomes across all counties. This suggests that these health metrics alone do not directly predict political behavior at the county level.</w:t>
+      </w:r>
+      <w:r>
+        <w:t xml:space="preserve"> </w:t>
+      </w:r>
+      <w:r>
+        <w:t xml:space="preserve">A plot comparing premature death and </w:t>
+      </w:r>
+      <w:r>
+        <w:lastRenderedPageBreak/>
+        <w:t>preventable hospital stays showed a positive relationship, meaning that counties with higher rates of premature death also tended to have higher rates of preventable hospital stays</w:t>
+      </w:r>
+      <w:r>
+        <w:t xml:space="preserve"> (Figure 2)</w:t>
+      </w:r>
+      <w:r>
+        <w:t>. This could indicate that areas with poor health outcomes face systemic issues related to healthcare access or quality.</w:t>
+      </w:r>
+      <w:r>
+        <w:t xml:space="preserve"> </w:t>
       </w:r>
     </w:p>
     <w:p>
       <w:pPr>
-        <w:numPr>
-          <w:ilvl w:val="0"/>
-          <w:numId w:val="7"/>
-        </w:numPr>
-      </w:pPr>
-      <w:r>
-        <w:t>Discussion: What were your findings? Are they what you expect? What insights into the data can you make? </w:t>
+        <w:ind w:firstLine="720"/>
+      </w:pPr>
+      <w:r>
+        <w:t>When examining health metrics by political party, we found that counties with more physicians tended to lean Republican</w:t>
+      </w:r>
+      <w:r>
+        <w:t xml:space="preserve"> (Figure 3)</w:t>
+      </w:r>
+      <w:r>
+        <w:t>. This may seem counterintuitive at first, but it could be explained by the fact that counties with more physicians might also have wealthier or more urban populations, which tend to lean Republican. Similarly, counties with higher rates of premature death also tended to have a stronger Republican vote share.</w:t>
+      </w:r>
+      <w:r>
+        <w:t xml:space="preserve"> T</w:t>
+      </w:r>
+      <w:r>
+        <w:t>his might be linked to regions facing economic hardship or healthcare challenges, which often vote Republican in search of policies to address these issues.</w:t>
       </w:r>
     </w:p>
     <w:p>
-      <w:r>
-        <w:t>Our initial analysis of the 2012 and 2016 election data has revealed some trends:</w:t>
+      <w:pPr>
+        <w:rPr>
+          <w:i/>
+          <w:iCs/>
+        </w:rPr>
+      </w:pPr>
+      <w:r>
+        <w:rPr>
+          <w:i/>
+          <w:iCs/>
+        </w:rPr>
+        <w:t>Regression Analysis</w:t>
+      </w:r>
+    </w:p>
+    <w:p>
+      <w:r>
+        <w:tab/>
+      </w:r>
+      <w:r>
+        <w:t>To better understand the relationships between health metrics and political preferences, we conducted a regression analysis using covariates such as premature death, number of physicians, preventable hospital stays, and flu vaccinations to predict the percentage of Republican votes in each county</w:t>
+      </w:r>
+      <w:r>
+        <w:t xml:space="preserve"> (Table 1)</w:t>
+      </w:r>
+      <w:r>
+        <w:t>.</w:t>
       </w:r>
     </w:p>
     <w:p>
@@ -115,11 +197,20 @@
         <w:pStyle w:val="ListParagraph"/>
         <w:numPr>
           <w:ilvl w:val="0"/>
-          <w:numId w:val="8"/>
+          <w:numId w:val="11"/>
         </w:numPr>
       </w:pPr>
       <w:r>
-        <w:t>Republican dominance: There are more counties where the Republican Party holds a majority compared to Democratic-majority counties. As shown in Figure 1, the majority of U.S. counties lean Republican, with the highest concentrations in the Midwest and South.</w:t>
+        <w:t>Premature Death: For every 1 standard deviation increase in premature deaths, the Republican vote share increased by 0.025% (p &lt; 0.005).</w:t>
+      </w:r>
+      <w:r>
+        <w:t xml:space="preserve"> </w:t>
+      </w:r>
+      <w:r>
+        <w:t>Counties with higher premature death rates might face higher levels of economic distress, which could drive voters to support the Republican Party in hopes of economic recovery and healthcare reforms</w:t>
+      </w:r>
+      <w:r>
+        <w:t>.</w:t>
       </w:r>
     </w:p>
     <w:p>
@@ -127,11 +218,17 @@
         <w:pStyle w:val="ListParagraph"/>
         <w:numPr>
           <w:ilvl w:val="0"/>
-          <w:numId w:val="8"/>
+          <w:numId w:val="11"/>
         </w:numPr>
       </w:pPr>
       <w:r>
-        <w:t>Strong Republican presence: There are more counties that strongly favor the Republican Party, whereas Democratic-majority counties tend to be less strongly aligned.</w:t>
+        <w:t>Number of Physicians: For every 1 standard deviation increase in the number of physicians, the Republican vote share increased by 0.078% (p &lt; 0.005).</w:t>
+      </w:r>
+      <w:r>
+        <w:t xml:space="preserve"> </w:t>
+      </w:r>
+      <w:r>
+        <w:t>Wealthier, more urban counties with better healthcare access (i.e., more physicians) may lean Republican due to broader political and socioeconomic factors in these areas.</w:t>
       </w:r>
     </w:p>
     <w:p>
@@ -139,16 +236,63 @@
         <w:pStyle w:val="ListParagraph"/>
         <w:numPr>
           <w:ilvl w:val="0"/>
-          <w:numId w:val="8"/>
+          <w:numId w:val="11"/>
         </w:numPr>
       </w:pPr>
       <w:r>
-        <w:t xml:space="preserve">Declining Democratic support: Over the period from 2012 to 2016, we observed a decrease in the number of counties supporting the Democratic Party, indicating a </w:t>
+        <w:t>Flu Vaccinations: Interestingly, for every 1 standard deviation increase in flu vaccinations, the Republican vote share decreased by 0.016% (p &lt; 0.005).</w:t>
+      </w:r>
+      <w:r>
+        <w:t xml:space="preserve"> </w:t>
+      </w:r>
+      <w:r>
+        <w:t>The negative correlation between flu vaccinations and Republican vote share may reflect demographic differences, where counties with higher vaccination rates could be more urban and liberal-leaning, or it could reflect regional differences in attitudes towards healthcare policies.</w:t>
+      </w:r>
+    </w:p>
+    <w:p/>
+    <w:p>
+      <w:pPr>
+        <w:ind w:firstLine="720"/>
+      </w:pPr>
+      <w:r>
+        <w:t>To assess the overall strength of the correlation, we calculated the regression coefficients for the percentage of Republican votes in counties. The overall U.S. dataset had an R-squared value of 0.125, indicating significant variation in the data</w:t>
+      </w:r>
+      <w:r>
+        <w:t xml:space="preserve"> (Table 2)</w:t>
+      </w:r>
+      <w:r>
+        <w:t xml:space="preserve">. This </w:t>
       </w:r>
       <w:r>
         <w:lastRenderedPageBreak/>
-        <w:t>trend towards more Republican dominance.</w:t>
-      </w:r>
+        <w:t>suggests that while health metrics have some impact, they do not fully explain the variation in voting behavior.</w:t>
+      </w:r>
+      <w:r>
+        <w:t xml:space="preserve"> </w:t>
+      </w:r>
+      <w:r>
+        <w:t>When we stratified the data by election years (2012 and 2016), we found that the variations remained large, suggesting that the relationship between health metrics and political views is not constant over time.</w:t>
+      </w:r>
+      <w:r>
+        <w:t xml:space="preserve"> </w:t>
+      </w:r>
+      <w:r>
+        <w:t xml:space="preserve">Focusing specifically on New York counties, we observed a higher R-squared value of 0.387. This indicates that there is less variation in the data for New York counties compared to the overall U.S. dataset. This was expected, as New York has a more homogenous population with fewer </w:t>
+      </w:r>
+      <w:proofErr w:type="gramStart"/>
+      <w:r>
+        <w:t>extreme</w:t>
+      </w:r>
+      <w:proofErr w:type="gramEnd"/>
+      <w:r>
+        <w:t xml:space="preserve"> rural-urban divides than the national data, leading to a stronger correlation between health outcomes and voting behavior.</w:t>
+      </w:r>
+    </w:p>
+    <w:p/>
+    <w:p/>
+    <w:p/>
+    <w:p/>
+    <w:p>
       <w:r>
         <w:drawing>
           <wp:inline distT="0" distB="0" distL="0" distR="0" wp14:anchorId="640816D9" wp14:editId="4255D050">
@@ -192,6 +336,444 @@
         <w:t xml:space="preserve">Figure 1. National trends of political party affiliations by county from 2012 to 2016. </w:t>
       </w:r>
     </w:p>
+    <w:p/>
+    <w:p>
+      <w:r>
+        <w:lastRenderedPageBreak/>
+        <w:drawing>
+          <wp:inline distT="0" distB="0" distL="0" distR="0" wp14:anchorId="205CB989" wp14:editId="22F89F33">
+            <wp:extent cx="5943600" cy="4228465"/>
+            <wp:effectExtent l="0" t="0" r="0" b="635"/>
+            <wp:docPr id="813227237" name="Picture 1" descr="A group of black dots&#10;&#10;Description automatically generated"/>
+            <wp:cNvGraphicFramePr>
+              <a:graphicFrameLocks xmlns:a="http://schemas.openxmlformats.org/drawingml/2006/main" noChangeAspect="1"/>
+            </wp:cNvGraphicFramePr>
+            <a:graphic xmlns:a="http://schemas.openxmlformats.org/drawingml/2006/main">
+              <a:graphicData uri="http://schemas.openxmlformats.org/drawingml/2006/picture">
+                <pic:pic xmlns:pic="http://schemas.openxmlformats.org/drawingml/2006/picture">
+                  <pic:nvPicPr>
+                    <pic:cNvPr id="813227237" name="Picture 1" descr="A group of black dots&#10;&#10;Description automatically generated"/>
+                    <pic:cNvPicPr/>
+                  </pic:nvPicPr>
+                  <pic:blipFill>
+                    <a:blip r:embed="rId6"/>
+                    <a:stretch>
+                      <a:fillRect/>
+                    </a:stretch>
+                  </pic:blipFill>
+                  <pic:spPr>
+                    <a:xfrm>
+                      <a:off x="0" y="0"/>
+                      <a:ext cx="5943600" cy="4228465"/>
+                    </a:xfrm>
+                    <a:prstGeom prst="rect">
+                      <a:avLst/>
+                    </a:prstGeom>
+                  </pic:spPr>
+                </pic:pic>
+              </a:graphicData>
+            </a:graphic>
+          </wp:inline>
+        </w:drawing>
+      </w:r>
+    </w:p>
+    <w:p>
+      <w:r>
+        <w:t>Figure 2.</w:t>
+      </w:r>
+    </w:p>
+    <w:p>
+      <w:r>
+        <w:lastRenderedPageBreak/>
+        <w:drawing>
+          <wp:inline distT="0" distB="0" distL="0" distR="0" wp14:anchorId="0C035FC6" wp14:editId="2D13DD97">
+            <wp:extent cx="5943600" cy="3690620"/>
+            <wp:effectExtent l="0" t="0" r="0" b="5080"/>
+            <wp:docPr id="59945379" name="Picture 2" descr="A group of black dots&#10;&#10;Description automatically generated"/>
+            <wp:cNvGraphicFramePr>
+              <a:graphicFrameLocks xmlns:a="http://schemas.openxmlformats.org/drawingml/2006/main" noChangeAspect="1"/>
+            </wp:cNvGraphicFramePr>
+            <a:graphic xmlns:a="http://schemas.openxmlformats.org/drawingml/2006/main">
+              <a:graphicData uri="http://schemas.openxmlformats.org/drawingml/2006/picture">
+                <pic:pic xmlns:pic="http://schemas.openxmlformats.org/drawingml/2006/picture">
+                  <pic:nvPicPr>
+                    <pic:cNvPr id="59945379" name="Picture 2" descr="A group of black dots&#10;&#10;Description automatically generated"/>
+                    <pic:cNvPicPr>
+                      <a:picLocks noChangeAspect="1" noChangeArrowheads="1"/>
+                    </pic:cNvPicPr>
+                  </pic:nvPicPr>
+                  <pic:blipFill>
+                    <a:blip r:embed="rId7">
+                      <a:extLst>
+                        <a:ext uri="{28A0092B-C50C-407E-A947-70E740481C1C}">
+                          <a14:useLocalDpi xmlns:a14="http://schemas.microsoft.com/office/drawing/2010/main" val="0"/>
+                        </a:ext>
+                      </a:extLst>
+                    </a:blip>
+                    <a:srcRect/>
+                    <a:stretch>
+                      <a:fillRect/>
+                    </a:stretch>
+                  </pic:blipFill>
+                  <pic:spPr bwMode="auto">
+                    <a:xfrm>
+                      <a:off x="0" y="0"/>
+                      <a:ext cx="5943600" cy="3690620"/>
+                    </a:xfrm>
+                    <a:prstGeom prst="rect">
+                      <a:avLst/>
+                    </a:prstGeom>
+                    <a:noFill/>
+                    <a:ln>
+                      <a:noFill/>
+                    </a:ln>
+                  </pic:spPr>
+                </pic:pic>
+              </a:graphicData>
+            </a:graphic>
+          </wp:inline>
+        </w:drawing>
+      </w:r>
+    </w:p>
+    <w:p>
+      <w:r>
+        <w:t>Figure 3.</w:t>
+      </w:r>
+      <w:r>
+        <w:br/>
+      </w:r>
+    </w:p>
+    <w:p/>
+    <w:p/>
+    <w:p>
+      <w:r>
+        <w:drawing>
+          <wp:inline distT="0" distB="0" distL="0" distR="0" wp14:anchorId="267B899E" wp14:editId="4EC60480">
+            <wp:extent cx="5886450" cy="1838325"/>
+            <wp:effectExtent l="0" t="0" r="0" b="9525"/>
+            <wp:docPr id="1139843210" name="Picture 4" descr="A close-up of a number&#10;&#10;Description automatically generated"/>
+            <wp:cNvGraphicFramePr>
+              <a:graphicFrameLocks xmlns:a="http://schemas.openxmlformats.org/drawingml/2006/main" noChangeAspect="1"/>
+            </wp:cNvGraphicFramePr>
+            <a:graphic xmlns:a="http://schemas.openxmlformats.org/drawingml/2006/main">
+              <a:graphicData uri="http://schemas.openxmlformats.org/drawingml/2006/picture">
+                <pic:pic xmlns:pic="http://schemas.openxmlformats.org/drawingml/2006/picture">
+                  <pic:nvPicPr>
+                    <pic:cNvPr id="1139843210" name="Picture 4" descr="A close-up of a number&#10;&#10;Description automatically generated"/>
+                    <pic:cNvPicPr>
+                      <a:picLocks noChangeAspect="1" noChangeArrowheads="1"/>
+                    </pic:cNvPicPr>
+                  </pic:nvPicPr>
+                  <pic:blipFill>
+                    <a:blip r:embed="rId8">
+                      <a:extLst>
+                        <a:ext uri="{28A0092B-C50C-407E-A947-70E740481C1C}">
+                          <a14:useLocalDpi xmlns:a14="http://schemas.microsoft.com/office/drawing/2010/main" val="0"/>
+                        </a:ext>
+                      </a:extLst>
+                    </a:blip>
+                    <a:srcRect/>
+                    <a:stretch>
+                      <a:fillRect/>
+                    </a:stretch>
+                  </pic:blipFill>
+                  <pic:spPr bwMode="auto">
+                    <a:xfrm>
+                      <a:off x="0" y="0"/>
+                      <a:ext cx="5886450" cy="1838325"/>
+                    </a:xfrm>
+                    <a:prstGeom prst="rect">
+                      <a:avLst/>
+                    </a:prstGeom>
+                    <a:noFill/>
+                    <a:ln>
+                      <a:noFill/>
+                    </a:ln>
+                  </pic:spPr>
+                </pic:pic>
+              </a:graphicData>
+            </a:graphic>
+          </wp:inline>
+        </w:drawing>
+      </w:r>
+      <w:r>
+        <w:br/>
+      </w:r>
+      <w:r>
+        <w:t>Table 1. Regression</w:t>
+      </w:r>
+    </w:p>
+    <w:p/>
+    <w:p/>
+    <w:p>
+      <w:r>
+        <w:lastRenderedPageBreak/>
+        <w:drawing>
+          <wp:inline distT="0" distB="0" distL="0" distR="0" wp14:anchorId="7AF512A6" wp14:editId="042073E6">
+            <wp:extent cx="5229225" cy="847725"/>
+            <wp:effectExtent l="0" t="0" r="9525" b="9525"/>
+            <wp:docPr id="860514663" name="Picture 6" descr="A black text on a white background&#10;&#10;Description automatically generated"/>
+            <wp:cNvGraphicFramePr>
+              <a:graphicFrameLocks xmlns:a="http://schemas.openxmlformats.org/drawingml/2006/main" noChangeAspect="1"/>
+            </wp:cNvGraphicFramePr>
+            <a:graphic xmlns:a="http://schemas.openxmlformats.org/drawingml/2006/main">
+              <a:graphicData uri="http://schemas.openxmlformats.org/drawingml/2006/picture">
+                <pic:pic xmlns:pic="http://schemas.openxmlformats.org/drawingml/2006/picture">
+                  <pic:nvPicPr>
+                    <pic:cNvPr id="860514663" name="Picture 6" descr="A black text on a white background&#10;&#10;Description automatically generated"/>
+                    <pic:cNvPicPr>
+                      <a:picLocks noChangeAspect="1" noChangeArrowheads="1"/>
+                    </pic:cNvPicPr>
+                  </pic:nvPicPr>
+                  <pic:blipFill>
+                    <a:blip r:embed="rId9">
+                      <a:extLst>
+                        <a:ext uri="{28A0092B-C50C-407E-A947-70E740481C1C}">
+                          <a14:useLocalDpi xmlns:a14="http://schemas.microsoft.com/office/drawing/2010/main" val="0"/>
+                        </a:ext>
+                      </a:extLst>
+                    </a:blip>
+                    <a:srcRect/>
+                    <a:stretch>
+                      <a:fillRect/>
+                    </a:stretch>
+                  </pic:blipFill>
+                  <pic:spPr bwMode="auto">
+                    <a:xfrm>
+                      <a:off x="0" y="0"/>
+                      <a:ext cx="5229225" cy="847725"/>
+                    </a:xfrm>
+                    <a:prstGeom prst="rect">
+                      <a:avLst/>
+                    </a:prstGeom>
+                    <a:noFill/>
+                    <a:ln>
+                      <a:noFill/>
+                    </a:ln>
+                  </pic:spPr>
+                </pic:pic>
+              </a:graphicData>
+            </a:graphic>
+          </wp:inline>
+        </w:drawing>
+      </w:r>
+      <w:r>
+        <w:br/>
+      </w:r>
+    </w:p>
+    <w:p>
+      <w:r>
+        <w:t>Table 2. Correlation Coefficients</w:t>
+      </w:r>
+    </w:p>
+    <w:p/>
+    <w:p>
+      <w:r>
+        <w:drawing>
+          <wp:inline distT="0" distB="0" distL="0" distR="0" wp14:anchorId="2847B980" wp14:editId="362FAE2D">
+            <wp:extent cx="5943600" cy="3955415"/>
+            <wp:effectExtent l="0" t="0" r="0" b="6985"/>
+            <wp:docPr id="858596053" name="Picture 1" descr="A map of the united states&#10;&#10;Description automatically generated"/>
+            <wp:cNvGraphicFramePr>
+              <a:graphicFrameLocks xmlns:a="http://schemas.openxmlformats.org/drawingml/2006/main" noChangeAspect="1"/>
+            </wp:cNvGraphicFramePr>
+            <a:graphic xmlns:a="http://schemas.openxmlformats.org/drawingml/2006/main">
+              <a:graphicData uri="http://schemas.openxmlformats.org/drawingml/2006/picture">
+                <pic:pic xmlns:pic="http://schemas.openxmlformats.org/drawingml/2006/picture">
+                  <pic:nvPicPr>
+                    <pic:cNvPr id="858596053" name="Picture 1" descr="A map of the united states&#10;&#10;Description automatically generated"/>
+                    <pic:cNvPicPr/>
+                  </pic:nvPicPr>
+                  <pic:blipFill>
+                    <a:blip r:embed="rId10"/>
+                    <a:stretch>
+                      <a:fillRect/>
+                    </a:stretch>
+                  </pic:blipFill>
+                  <pic:spPr>
+                    <a:xfrm>
+                      <a:off x="0" y="0"/>
+                      <a:ext cx="5943600" cy="3955415"/>
+                    </a:xfrm>
+                    <a:prstGeom prst="rect">
+                      <a:avLst/>
+                    </a:prstGeom>
+                  </pic:spPr>
+                </pic:pic>
+              </a:graphicData>
+            </a:graphic>
+          </wp:inline>
+        </w:drawing>
+      </w:r>
+    </w:p>
+    <w:p>
+      <w:r>
+        <w:drawing>
+          <wp:inline distT="0" distB="0" distL="0" distR="0" wp14:anchorId="378187D4" wp14:editId="6CB68513">
+            <wp:extent cx="5943600" cy="1806575"/>
+            <wp:effectExtent l="0" t="0" r="0" b="3175"/>
+            <wp:docPr id="2134238888" name="Picture 1" descr="A comparison of a graph&#10;&#10;Description automatically generated with medium confidence"/>
+            <wp:cNvGraphicFramePr>
+              <a:graphicFrameLocks xmlns:a="http://schemas.openxmlformats.org/drawingml/2006/main" noChangeAspect="1"/>
+            </wp:cNvGraphicFramePr>
+            <a:graphic xmlns:a="http://schemas.openxmlformats.org/drawingml/2006/main">
+              <a:graphicData uri="http://schemas.openxmlformats.org/drawingml/2006/picture">
+                <pic:pic xmlns:pic="http://schemas.openxmlformats.org/drawingml/2006/picture">
+                  <pic:nvPicPr>
+                    <pic:cNvPr id="2134238888" name="Picture 1" descr="A comparison of a graph&#10;&#10;Description automatically generated with medium confidence"/>
+                    <pic:cNvPicPr/>
+                  </pic:nvPicPr>
+                  <pic:blipFill>
+                    <a:blip r:embed="rId11"/>
+                    <a:stretch>
+                      <a:fillRect/>
+                    </a:stretch>
+                  </pic:blipFill>
+                  <pic:spPr>
+                    <a:xfrm>
+                      <a:off x="0" y="0"/>
+                      <a:ext cx="5943600" cy="1806575"/>
+                    </a:xfrm>
+                    <a:prstGeom prst="rect">
+                      <a:avLst/>
+                    </a:prstGeom>
+                  </pic:spPr>
+                </pic:pic>
+              </a:graphicData>
+            </a:graphic>
+          </wp:inline>
+        </w:drawing>
+      </w:r>
+    </w:p>
+    <w:p>
+      <w:r>
+        <w:lastRenderedPageBreak/>
+        <w:drawing>
+          <wp:inline distT="0" distB="0" distL="0" distR="0" wp14:anchorId="0765CABD" wp14:editId="766674E2">
+            <wp:extent cx="5943600" cy="2042795"/>
+            <wp:effectExtent l="0" t="0" r="0" b="0"/>
+            <wp:docPr id="1659460565" name="Picture 1" descr="A comparison of a number of individuals&#10;&#10;Description automatically generated"/>
+            <wp:cNvGraphicFramePr>
+              <a:graphicFrameLocks xmlns:a="http://schemas.openxmlformats.org/drawingml/2006/main" noChangeAspect="1"/>
+            </wp:cNvGraphicFramePr>
+            <a:graphic xmlns:a="http://schemas.openxmlformats.org/drawingml/2006/main">
+              <a:graphicData uri="http://schemas.openxmlformats.org/drawingml/2006/picture">
+                <pic:pic xmlns:pic="http://schemas.openxmlformats.org/drawingml/2006/picture">
+                  <pic:nvPicPr>
+                    <pic:cNvPr id="1659460565" name="Picture 1" descr="A comparison of a number of individuals&#10;&#10;Description automatically generated"/>
+                    <pic:cNvPicPr/>
+                  </pic:nvPicPr>
+                  <pic:blipFill>
+                    <a:blip r:embed="rId12"/>
+                    <a:stretch>
+                      <a:fillRect/>
+                    </a:stretch>
+                  </pic:blipFill>
+                  <pic:spPr>
+                    <a:xfrm>
+                      <a:off x="0" y="0"/>
+                      <a:ext cx="5943600" cy="2042795"/>
+                    </a:xfrm>
+                    <a:prstGeom prst="rect">
+                      <a:avLst/>
+                    </a:prstGeom>
+                  </pic:spPr>
+                </pic:pic>
+              </a:graphicData>
+            </a:graphic>
+          </wp:inline>
+        </w:drawing>
+      </w:r>
+      <w:r>
+        <w:rPr>
+          <w:noProof/>
+        </w:rPr>
+        <w:t xml:space="preserve"> </w:t>
+      </w:r>
+      <w:r>
+        <w:drawing>
+          <wp:inline distT="0" distB="0" distL="0" distR="0" wp14:anchorId="5DC5BF05" wp14:editId="18C1EE6C">
+            <wp:extent cx="5943600" cy="1446530"/>
+            <wp:effectExtent l="0" t="0" r="0" b="1270"/>
+            <wp:docPr id="1479832315" name="Picture 1" descr="A green and black text&#10;&#10;Description automatically generated"/>
+            <wp:cNvGraphicFramePr>
+              <a:graphicFrameLocks xmlns:a="http://schemas.openxmlformats.org/drawingml/2006/main" noChangeAspect="1"/>
+            </wp:cNvGraphicFramePr>
+            <a:graphic xmlns:a="http://schemas.openxmlformats.org/drawingml/2006/main">
+              <a:graphicData uri="http://schemas.openxmlformats.org/drawingml/2006/picture">
+                <pic:pic xmlns:pic="http://schemas.openxmlformats.org/drawingml/2006/picture">
+                  <pic:nvPicPr>
+                    <pic:cNvPr id="1479832315" name="Picture 1" descr="A green and black text&#10;&#10;Description automatically generated"/>
+                    <pic:cNvPicPr/>
+                  </pic:nvPicPr>
+                  <pic:blipFill>
+                    <a:blip r:embed="rId13"/>
+                    <a:stretch>
+                      <a:fillRect/>
+                    </a:stretch>
+                  </pic:blipFill>
+                  <pic:spPr>
+                    <a:xfrm>
+                      <a:off x="0" y="0"/>
+                      <a:ext cx="5943600" cy="1446530"/>
+                    </a:xfrm>
+                    <a:prstGeom prst="rect">
+                      <a:avLst/>
+                    </a:prstGeom>
+                  </pic:spPr>
+                </pic:pic>
+              </a:graphicData>
+            </a:graphic>
+          </wp:inline>
+        </w:drawing>
+      </w:r>
+      <w:r>
+        <w:rPr>
+          <w:noProof/>
+        </w:rPr>
+        <w:t xml:space="preserve"> </w:t>
+      </w:r>
+      <w:r>
+        <w:rPr>
+          <w:noProof/>
+        </w:rPr>
+        <w:drawing>
+          <wp:inline distT="0" distB="0" distL="0" distR="0" wp14:anchorId="5117EDC7" wp14:editId="10CDB4C2">
+            <wp:extent cx="5943600" cy="1816735"/>
+            <wp:effectExtent l="0" t="0" r="0" b="0"/>
+            <wp:docPr id="1185048521" name="Picture 1" descr="A chart of flu vaccinations&#10;&#10;Description automatically generated"/>
+            <wp:cNvGraphicFramePr>
+              <a:graphicFrameLocks xmlns:a="http://schemas.openxmlformats.org/drawingml/2006/main" noChangeAspect="1"/>
+            </wp:cNvGraphicFramePr>
+            <a:graphic xmlns:a="http://schemas.openxmlformats.org/drawingml/2006/main">
+              <a:graphicData uri="http://schemas.openxmlformats.org/drawingml/2006/picture">
+                <pic:pic xmlns:pic="http://schemas.openxmlformats.org/drawingml/2006/picture">
+                  <pic:nvPicPr>
+                    <pic:cNvPr id="1185048521" name="Picture 1" descr="A chart of flu vaccinations&#10;&#10;Description automatically generated"/>
+                    <pic:cNvPicPr/>
+                  </pic:nvPicPr>
+                  <pic:blipFill>
+                    <a:blip r:embed="rId14"/>
+                    <a:stretch>
+                      <a:fillRect/>
+                    </a:stretch>
+                  </pic:blipFill>
+                  <pic:spPr>
+                    <a:xfrm>
+                      <a:off x="0" y="0"/>
+                      <a:ext cx="5943600" cy="1816735"/>
+                    </a:xfrm>
+                    <a:prstGeom prst="rect">
+                      <a:avLst/>
+                    </a:prstGeom>
+                  </pic:spPr>
+                </pic:pic>
+              </a:graphicData>
+            </a:graphic>
+          </wp:inline>
+        </w:drawing>
+      </w:r>
+    </w:p>
     <w:sectPr>
       <w:pgSz w:w="12240" w:h="15840"/>
       <w:pgMar w:top="1440" w:right="1440" w:bottom="1440" w:left="1440" w:header="720" w:footer="720" w:gutter="0"/>
@@ -431,6 +1013,119 @@
     </w:lvl>
   </w:abstractNum>
   <w:abstractNum w:abstractNumId="2" w15:restartNumberingAfterBreak="0">
+    <w:nsid w:val="2F06328D"/>
+    <w:multiLevelType w:val="hybridMultilevel"/>
+    <w:tmpl w:val="04408D4A"/>
+    <w:lvl w:ilvl="0" w:tplc="DA14F008">
+      <w:start w:val="3"/>
+      <w:numFmt w:val="bullet"/>
+      <w:lvlText w:val="-"/>
+      <w:lvlJc w:val="left"/>
+      <w:pPr>
+        <w:ind w:left="720" w:hanging="360"/>
+      </w:pPr>
+      <w:rPr>
+        <w:rFonts w:ascii="Aptos" w:eastAsiaTheme="minorEastAsia" w:hAnsi="Aptos" w:cstheme="minorBidi" w:hint="default"/>
+      </w:rPr>
+    </w:lvl>
+    <w:lvl w:ilvl="1" w:tplc="04090003" w:tentative="1">
+      <w:start w:val="1"/>
+      <w:numFmt w:val="bullet"/>
+      <w:lvlText w:val="o"/>
+      <w:lvlJc w:val="left"/>
+      <w:pPr>
+        <w:ind w:left="1440" w:hanging="360"/>
+      </w:pPr>
+      <w:rPr>
+        <w:rFonts w:ascii="Courier New" w:hAnsi="Courier New" w:cs="Courier New" w:hint="default"/>
+      </w:rPr>
+    </w:lvl>
+    <w:lvl w:ilvl="2" w:tplc="04090005" w:tentative="1">
+      <w:start w:val="1"/>
+      <w:numFmt w:val="bullet"/>
+      <w:lvlText w:val=""/>
+      <w:lvlJc w:val="left"/>
+      <w:pPr>
+        <w:ind w:left="2160" w:hanging="360"/>
+      </w:pPr>
+      <w:rPr>
+        <w:rFonts w:ascii="Wingdings" w:hAnsi="Wingdings" w:hint="default"/>
+      </w:rPr>
+    </w:lvl>
+    <w:lvl w:ilvl="3" w:tplc="04090001" w:tentative="1">
+      <w:start w:val="1"/>
+      <w:numFmt w:val="bullet"/>
+      <w:lvlText w:val=""/>
+      <w:lvlJc w:val="left"/>
+      <w:pPr>
+        <w:ind w:left="2880" w:hanging="360"/>
+      </w:pPr>
+      <w:rPr>
+        <w:rFonts w:ascii="Symbol" w:hAnsi="Symbol" w:hint="default"/>
+      </w:rPr>
+    </w:lvl>
+    <w:lvl w:ilvl="4" w:tplc="04090003" w:tentative="1">
+      <w:start w:val="1"/>
+      <w:numFmt w:val="bullet"/>
+      <w:lvlText w:val="o"/>
+      <w:lvlJc w:val="left"/>
+      <w:pPr>
+        <w:ind w:left="3600" w:hanging="360"/>
+      </w:pPr>
+      <w:rPr>
+        <w:rFonts w:ascii="Courier New" w:hAnsi="Courier New" w:cs="Courier New" w:hint="default"/>
+      </w:rPr>
+    </w:lvl>
+    <w:lvl w:ilvl="5" w:tplc="04090005" w:tentative="1">
+      <w:start w:val="1"/>
+      <w:numFmt w:val="bullet"/>
+      <w:lvlText w:val=""/>
+      <w:lvlJc w:val="left"/>
+      <w:pPr>
+        <w:ind w:left="4320" w:hanging="360"/>
+      </w:pPr>
+      <w:rPr>
+        <w:rFonts w:ascii="Wingdings" w:hAnsi="Wingdings" w:hint="default"/>
+      </w:rPr>
+    </w:lvl>
+    <w:lvl w:ilvl="6" w:tplc="04090001" w:tentative="1">
+      <w:start w:val="1"/>
+      <w:numFmt w:val="bullet"/>
+      <w:lvlText w:val=""/>
+      <w:lvlJc w:val="left"/>
+      <w:pPr>
+        <w:ind w:left="5040" w:hanging="360"/>
+      </w:pPr>
+      <w:rPr>
+        <w:rFonts w:ascii="Symbol" w:hAnsi="Symbol" w:hint="default"/>
+      </w:rPr>
+    </w:lvl>
+    <w:lvl w:ilvl="7" w:tplc="04090003" w:tentative="1">
+      <w:start w:val="1"/>
+      <w:numFmt w:val="bullet"/>
+      <w:lvlText w:val="o"/>
+      <w:lvlJc w:val="left"/>
+      <w:pPr>
+        <w:ind w:left="5760" w:hanging="360"/>
+      </w:pPr>
+      <w:rPr>
+        <w:rFonts w:ascii="Courier New" w:hAnsi="Courier New" w:cs="Courier New" w:hint="default"/>
+      </w:rPr>
+    </w:lvl>
+    <w:lvl w:ilvl="8" w:tplc="04090005" w:tentative="1">
+      <w:start w:val="1"/>
+      <w:numFmt w:val="bullet"/>
+      <w:lvlText w:val=""/>
+      <w:lvlJc w:val="left"/>
+      <w:pPr>
+        <w:ind w:left="6480" w:hanging="360"/>
+      </w:pPr>
+      <w:rPr>
+        <w:rFonts w:ascii="Wingdings" w:hAnsi="Wingdings" w:hint="default"/>
+      </w:rPr>
+    </w:lvl>
+  </w:abstractNum>
+  <w:abstractNum w:abstractNumId="3" w15:restartNumberingAfterBreak="0">
     <w:nsid w:val="323A0E96"/>
     <w:multiLevelType w:val="multilevel"/>
     <w:tmpl w:val="8EDADCEA"/>
@@ -543,7 +1238,7 @@
       </w:pPr>
     </w:lvl>
   </w:abstractNum>
-  <w:abstractNum w:abstractNumId="3" w15:restartNumberingAfterBreak="0">
+  <w:abstractNum w:abstractNumId="4" w15:restartNumberingAfterBreak="0">
     <w:nsid w:val="331D1AC5"/>
     <w:multiLevelType w:val="multilevel"/>
     <w:tmpl w:val="80DC0096"/>
@@ -656,7 +1351,7 @@
       </w:pPr>
     </w:lvl>
   </w:abstractNum>
-  <w:abstractNum w:abstractNumId="4" w15:restartNumberingAfterBreak="0">
+  <w:abstractNum w:abstractNumId="5" w15:restartNumberingAfterBreak="0">
     <w:nsid w:val="34FF4F26"/>
     <w:multiLevelType w:val="multilevel"/>
     <w:tmpl w:val="63FC55E2"/>
@@ -769,7 +1464,156 @@
       </w:pPr>
     </w:lvl>
   </w:abstractNum>
-  <w:abstractNum w:abstractNumId="5" w15:restartNumberingAfterBreak="0">
+  <w:abstractNum w:abstractNumId="6" w15:restartNumberingAfterBreak="0">
+    <w:nsid w:val="3F590491"/>
+    <w:multiLevelType w:val="multilevel"/>
+    <w:tmpl w:val="C23AE064"/>
+    <w:lvl w:ilvl="0">
+      <w:start w:val="1"/>
+      <w:numFmt w:val="bullet"/>
+      <w:lvlText w:val=""/>
+      <w:lvlJc w:val="left"/>
+      <w:pPr>
+        <w:tabs>
+          <w:tab w:val="num" w:pos="720"/>
+        </w:tabs>
+        <w:ind w:left="720" w:hanging="360"/>
+      </w:pPr>
+      <w:rPr>
+        <w:rFonts w:ascii="Symbol" w:hAnsi="Symbol" w:hint="default"/>
+        <w:sz w:val="20"/>
+      </w:rPr>
+    </w:lvl>
+    <w:lvl w:ilvl="1" w:tentative="1">
+      <w:start w:val="1"/>
+      <w:numFmt w:val="bullet"/>
+      <w:lvlText w:val="o"/>
+      <w:lvlJc w:val="left"/>
+      <w:pPr>
+        <w:tabs>
+          <w:tab w:val="num" w:pos="1440"/>
+        </w:tabs>
+        <w:ind w:left="1440" w:hanging="360"/>
+      </w:pPr>
+      <w:rPr>
+        <w:rFonts w:ascii="Courier New" w:hAnsi="Courier New" w:hint="default"/>
+        <w:sz w:val="20"/>
+      </w:rPr>
+    </w:lvl>
+    <w:lvl w:ilvl="2" w:tentative="1">
+      <w:start w:val="1"/>
+      <w:numFmt w:val="bullet"/>
+      <w:lvlText w:val=""/>
+      <w:lvlJc w:val="left"/>
+      <w:pPr>
+        <w:tabs>
+          <w:tab w:val="num" w:pos="2160"/>
+        </w:tabs>
+        <w:ind w:left="2160" w:hanging="360"/>
+      </w:pPr>
+      <w:rPr>
+        <w:rFonts w:ascii="Wingdings" w:hAnsi="Wingdings" w:hint="default"/>
+        <w:sz w:val="20"/>
+      </w:rPr>
+    </w:lvl>
+    <w:lvl w:ilvl="3" w:tentative="1">
+      <w:start w:val="1"/>
+      <w:numFmt w:val="bullet"/>
+      <w:lvlText w:val=""/>
+      <w:lvlJc w:val="left"/>
+      <w:pPr>
+        <w:tabs>
+          <w:tab w:val="num" w:pos="2880"/>
+        </w:tabs>
+        <w:ind w:left="2880" w:hanging="360"/>
+      </w:pPr>
+      <w:rPr>
+        <w:rFonts w:ascii="Wingdings" w:hAnsi="Wingdings" w:hint="default"/>
+        <w:sz w:val="20"/>
+      </w:rPr>
+    </w:lvl>
+    <w:lvl w:ilvl="4" w:tentative="1">
+      <w:start w:val="1"/>
+      <w:numFmt w:val="bullet"/>
+      <w:lvlText w:val=""/>
+      <w:lvlJc w:val="left"/>
+      <w:pPr>
+        <w:tabs>
+          <w:tab w:val="num" w:pos="3600"/>
+        </w:tabs>
+        <w:ind w:left="3600" w:hanging="360"/>
+      </w:pPr>
+      <w:rPr>
+        <w:rFonts w:ascii="Wingdings" w:hAnsi="Wingdings" w:hint="default"/>
+        <w:sz w:val="20"/>
+      </w:rPr>
+    </w:lvl>
+    <w:lvl w:ilvl="5" w:tentative="1">
+      <w:start w:val="1"/>
+      <w:numFmt w:val="bullet"/>
+      <w:lvlText w:val=""/>
+      <w:lvlJc w:val="left"/>
+      <w:pPr>
+        <w:tabs>
+          <w:tab w:val="num" w:pos="4320"/>
+        </w:tabs>
+        <w:ind w:left="4320" w:hanging="360"/>
+      </w:pPr>
+      <w:rPr>
+        <w:rFonts w:ascii="Wingdings" w:hAnsi="Wingdings" w:hint="default"/>
+        <w:sz w:val="20"/>
+      </w:rPr>
+    </w:lvl>
+    <w:lvl w:ilvl="6" w:tentative="1">
+      <w:start w:val="1"/>
+      <w:numFmt w:val="bullet"/>
+      <w:lvlText w:val=""/>
+      <w:lvlJc w:val="left"/>
+      <w:pPr>
+        <w:tabs>
+          <w:tab w:val="num" w:pos="5040"/>
+        </w:tabs>
+        <w:ind w:left="5040" w:hanging="360"/>
+      </w:pPr>
+      <w:rPr>
+        <w:rFonts w:ascii="Wingdings" w:hAnsi="Wingdings" w:hint="default"/>
+        <w:sz w:val="20"/>
+      </w:rPr>
+    </w:lvl>
+    <w:lvl w:ilvl="7" w:tentative="1">
+      <w:start w:val="1"/>
+      <w:numFmt w:val="bullet"/>
+      <w:lvlText w:val=""/>
+      <w:lvlJc w:val="left"/>
+      <w:pPr>
+        <w:tabs>
+          <w:tab w:val="num" w:pos="5760"/>
+        </w:tabs>
+        <w:ind w:left="5760" w:hanging="360"/>
+      </w:pPr>
+      <w:rPr>
+        <w:rFonts w:ascii="Wingdings" w:hAnsi="Wingdings" w:hint="default"/>
+        <w:sz w:val="20"/>
+      </w:rPr>
+    </w:lvl>
+    <w:lvl w:ilvl="8" w:tentative="1">
+      <w:start w:val="1"/>
+      <w:numFmt w:val="bullet"/>
+      <w:lvlText w:val=""/>
+      <w:lvlJc w:val="left"/>
+      <w:pPr>
+        <w:tabs>
+          <w:tab w:val="num" w:pos="6480"/>
+        </w:tabs>
+        <w:ind w:left="6480" w:hanging="360"/>
+      </w:pPr>
+      <w:rPr>
+        <w:rFonts w:ascii="Wingdings" w:hAnsi="Wingdings" w:hint="default"/>
+        <w:sz w:val="20"/>
+      </w:rPr>
+    </w:lvl>
+  </w:abstractNum>
+  <w:abstractNum w:abstractNumId="7" w15:restartNumberingAfterBreak="0">
     <w:nsid w:val="499640E0"/>
     <w:multiLevelType w:val="multilevel"/>
     <w:tmpl w:val="4BF8E88A"/>
@@ -882,7 +1726,7 @@
       </w:pPr>
     </w:lvl>
   </w:abstractNum>
-  <w:abstractNum w:abstractNumId="6" w15:restartNumberingAfterBreak="0">
+  <w:abstractNum w:abstractNumId="8" w15:restartNumberingAfterBreak="0">
     <w:nsid w:val="4D533D19"/>
     <w:multiLevelType w:val="multilevel"/>
     <w:tmpl w:val="722EB9A0"/>
@@ -995,7 +1839,7 @@
       </w:pPr>
     </w:lvl>
   </w:abstractNum>
-  <w:abstractNum w:abstractNumId="7" w15:restartNumberingAfterBreak="0">
+  <w:abstractNum w:abstractNumId="9" w15:restartNumberingAfterBreak="0">
     <w:nsid w:val="6AE34CF9"/>
     <w:multiLevelType w:val="hybridMultilevel"/>
     <w:tmpl w:val="F8E63A12"/>
@@ -1084,17 +1928,130 @@
       </w:pPr>
     </w:lvl>
   </w:abstractNum>
+  <w:abstractNum w:abstractNumId="10" w15:restartNumberingAfterBreak="0">
+    <w:nsid w:val="756614D5"/>
+    <w:multiLevelType w:val="multilevel"/>
+    <w:tmpl w:val="C8002AF6"/>
+    <w:lvl w:ilvl="0">
+      <w:start w:val="1"/>
+      <w:numFmt w:val="decimal"/>
+      <w:lvlText w:val="%1."/>
+      <w:lvlJc w:val="left"/>
+      <w:pPr>
+        <w:tabs>
+          <w:tab w:val="num" w:pos="720"/>
+        </w:tabs>
+        <w:ind w:left="720" w:hanging="360"/>
+      </w:pPr>
+    </w:lvl>
+    <w:lvl w:ilvl="1" w:tentative="1">
+      <w:start w:val="1"/>
+      <w:numFmt w:val="decimal"/>
+      <w:lvlText w:val="%2."/>
+      <w:lvlJc w:val="left"/>
+      <w:pPr>
+        <w:tabs>
+          <w:tab w:val="num" w:pos="1440"/>
+        </w:tabs>
+        <w:ind w:left="1440" w:hanging="360"/>
+      </w:pPr>
+    </w:lvl>
+    <w:lvl w:ilvl="2" w:tentative="1">
+      <w:start w:val="1"/>
+      <w:numFmt w:val="decimal"/>
+      <w:lvlText w:val="%3."/>
+      <w:lvlJc w:val="left"/>
+      <w:pPr>
+        <w:tabs>
+          <w:tab w:val="num" w:pos="2160"/>
+        </w:tabs>
+        <w:ind w:left="2160" w:hanging="360"/>
+      </w:pPr>
+    </w:lvl>
+    <w:lvl w:ilvl="3" w:tentative="1">
+      <w:start w:val="1"/>
+      <w:numFmt w:val="decimal"/>
+      <w:lvlText w:val="%4."/>
+      <w:lvlJc w:val="left"/>
+      <w:pPr>
+        <w:tabs>
+          <w:tab w:val="num" w:pos="2880"/>
+        </w:tabs>
+        <w:ind w:left="2880" w:hanging="360"/>
+      </w:pPr>
+    </w:lvl>
+    <w:lvl w:ilvl="4" w:tentative="1">
+      <w:start w:val="1"/>
+      <w:numFmt w:val="decimal"/>
+      <w:lvlText w:val="%5."/>
+      <w:lvlJc w:val="left"/>
+      <w:pPr>
+        <w:tabs>
+          <w:tab w:val="num" w:pos="3600"/>
+        </w:tabs>
+        <w:ind w:left="3600" w:hanging="360"/>
+      </w:pPr>
+    </w:lvl>
+    <w:lvl w:ilvl="5" w:tentative="1">
+      <w:start w:val="1"/>
+      <w:numFmt w:val="decimal"/>
+      <w:lvlText w:val="%6."/>
+      <w:lvlJc w:val="left"/>
+      <w:pPr>
+        <w:tabs>
+          <w:tab w:val="num" w:pos="4320"/>
+        </w:tabs>
+        <w:ind w:left="4320" w:hanging="360"/>
+      </w:pPr>
+    </w:lvl>
+    <w:lvl w:ilvl="6" w:tentative="1">
+      <w:start w:val="1"/>
+      <w:numFmt w:val="decimal"/>
+      <w:lvlText w:val="%7."/>
+      <w:lvlJc w:val="left"/>
+      <w:pPr>
+        <w:tabs>
+          <w:tab w:val="num" w:pos="5040"/>
+        </w:tabs>
+        <w:ind w:left="5040" w:hanging="360"/>
+      </w:pPr>
+    </w:lvl>
+    <w:lvl w:ilvl="7" w:tentative="1">
+      <w:start w:val="1"/>
+      <w:numFmt w:val="decimal"/>
+      <w:lvlText w:val="%8."/>
+      <w:lvlJc w:val="left"/>
+      <w:pPr>
+        <w:tabs>
+          <w:tab w:val="num" w:pos="5760"/>
+        </w:tabs>
+        <w:ind w:left="5760" w:hanging="360"/>
+      </w:pPr>
+    </w:lvl>
+    <w:lvl w:ilvl="8" w:tentative="1">
+      <w:start w:val="1"/>
+      <w:numFmt w:val="decimal"/>
+      <w:lvlText w:val="%9."/>
+      <w:lvlJc w:val="left"/>
+      <w:pPr>
+        <w:tabs>
+          <w:tab w:val="num" w:pos="6480"/>
+        </w:tabs>
+        <w:ind w:left="6480" w:hanging="360"/>
+      </w:pPr>
+    </w:lvl>
+  </w:abstractNum>
   <w:num w:numId="1" w16cid:durableId="431124615">
+    <w:abstractNumId w:val="5"/>
+  </w:num>
+  <w:num w:numId="2" w16cid:durableId="2065328180">
     <w:abstractNumId w:val="4"/>
   </w:num>
-  <w:num w:numId="2" w16cid:durableId="2065328180">
-    <w:abstractNumId w:val="3"/>
-  </w:num>
   <w:num w:numId="3" w16cid:durableId="1493569784">
-    <w:abstractNumId w:val="6"/>
+    <w:abstractNumId w:val="8"/>
   </w:num>
   <w:num w:numId="4" w16cid:durableId="1183130920">
-    <w:abstractNumId w:val="2"/>
+    <w:abstractNumId w:val="3"/>
   </w:num>
   <w:num w:numId="5" w16cid:durableId="427696196">
     <w:abstractNumId w:val="1"/>
@@ -1103,10 +2060,19 @@
     <w:abstractNumId w:val="0"/>
   </w:num>
   <w:num w:numId="7" w16cid:durableId="1446997684">
-    <w:abstractNumId w:val="5"/>
+    <w:abstractNumId w:val="7"/>
   </w:num>
   <w:num w:numId="8" w16cid:durableId="1717005378">
-    <w:abstractNumId w:val="7"/>
+    <w:abstractNumId w:val="9"/>
+  </w:num>
+  <w:num w:numId="9" w16cid:durableId="1211529755">
+    <w:abstractNumId w:val="10"/>
+  </w:num>
+  <w:num w:numId="10" w16cid:durableId="1931042636">
+    <w:abstractNumId w:val="6"/>
+  </w:num>
+  <w:num w:numId="11" w16cid:durableId="1887182338">
+    <w:abstractNumId w:val="2"/>
   </w:num>
 </w:numbering>
 </file>

</xml_diff>